<commit_message>
add reports, edit image rescale
</commit_message>
<xml_diff>
--- a/p3/P3-CPU设计文档.docx
+++ b/p3/P3-CPU设计文档.docx
@@ -1,6 +1,6 @@
 
 <file path=word/document.xml><?xml version="1.0" encoding="utf-8"?>
-<w:document xmlns:wpc="http://schemas.microsoft.com/office/word/2010/wordprocessingCanvas" xmlns:cx="http://schemas.microsoft.com/office/drawing/2014/chartex" xmlns:cx1="http://schemas.microsoft.com/office/drawing/2015/9/8/chartex" xmlns:cx2="http://schemas.microsoft.com/office/drawing/2015/10/21/chartex" xmlns:cx3="http://schemas.microsoft.com/office/drawing/2016/5/9/chartex" xmlns:cx4="http://schemas.microsoft.com/office/drawing/2016/5/10/chartex" xmlns:cx5="http://schemas.microsoft.com/office/drawing/2016/5/11/chartex" xmlns:cx6="http://schemas.microsoft.com/office/drawing/2016/5/12/chartex" xmlns:cx7="http://schemas.microsoft.com/office/drawing/2016/5/13/chartex" xmlns:cx8="http://schemas.microsoft.com/office/drawing/2016/5/14/chartex" xmlns:mc="http://schemas.openxmlformats.org/markup-compatibility/2006" xmlns:aink="http://schemas.microsoft.com/office/drawing/2016/ink" xmlns:am3d="http://schemas.microsoft.com/office/drawing/2017/model3d" xmlns:o="urn:schemas-microsoft-com:office:office" xmlns:r="http://schemas.openxmlformats.org/officeDocument/2006/relationships" xmlns:m="http://schemas.openxmlformats.org/officeDocument/2006/math" xmlns:v="urn:schemas-microsoft-com:vml" xmlns:wp14="http://schemas.microsoft.com/office/word/2010/wordprocessingDrawing" xmlns:wp="http://schemas.openxmlformats.org/drawingml/2006/wordprocessingDrawing" xmlns:w10="urn:schemas-microsoft-com:office:word" xmlns:w="http://schemas.openxmlformats.org/wordprocessingml/2006/main" xmlns:w14="http://schemas.microsoft.com/office/word/2010/wordml" xmlns:w15="http://schemas.microsoft.com/office/word/2012/wordml" xmlns:w16cid="http://schemas.microsoft.com/office/word/2016/wordml/cid" xmlns:w16se="http://schemas.microsoft.com/office/word/2015/wordml/symex" xmlns:wpg="http://schemas.microsoft.com/office/word/2010/wordprocessingGroup" xmlns:wpi="http://schemas.microsoft.com/office/word/2010/wordprocessingInk" xmlns:wne="http://schemas.microsoft.com/office/word/2006/wordml" xmlns:wps="http://schemas.microsoft.com/office/word/2010/wordprocessingShape" mc:Ignorable="w14 w15 w16se w16cid wp14">
+<w:document xmlns:wpc="http://schemas.microsoft.com/office/word/2010/wordprocessingCanvas" xmlns:cx="http://schemas.microsoft.com/office/drawing/2014/chartex" xmlns:cx1="http://schemas.microsoft.com/office/drawing/2015/9/8/chartex" xmlns:cx2="http://schemas.microsoft.com/office/drawing/2015/10/21/chartex" xmlns:cx3="http://schemas.microsoft.com/office/drawing/2016/5/9/chartex" xmlns:cx4="http://schemas.microsoft.com/office/drawing/2016/5/10/chartex" xmlns:cx5="http://schemas.microsoft.com/office/drawing/2016/5/11/chartex" xmlns:cx6="http://schemas.microsoft.com/office/drawing/2016/5/12/chartex" xmlns:cx7="http://schemas.microsoft.com/office/drawing/2016/5/13/chartex" xmlns:cx8="http://schemas.microsoft.com/office/drawing/2016/5/14/chartex" xmlns:mc="http://schemas.openxmlformats.org/markup-compatibility/2006" xmlns:aink="http://schemas.microsoft.com/office/drawing/2016/ink" xmlns:am3d="http://schemas.microsoft.com/office/drawing/2017/model3d" xmlns:o="urn:schemas-microsoft-com:office:office" xmlns:r="http://schemas.openxmlformats.org/officeDocument/2006/relationships" xmlns:m="http://schemas.openxmlformats.org/officeDocument/2006/math" xmlns:v="urn:schemas-microsoft-com:vml" xmlns:wp14="http://schemas.microsoft.com/office/word/2010/wordprocessingDrawing" xmlns:wp="http://schemas.openxmlformats.org/drawingml/2006/wordprocessingDrawing" xmlns:w10="urn:schemas-microsoft-com:office:word" xmlns:w="http://schemas.openxmlformats.org/wordprocessingml/2006/main" xmlns:w14="http://schemas.microsoft.com/office/word/2010/wordml" xmlns:w15="http://schemas.microsoft.com/office/word/2012/wordml" xmlns:w16cex="http://schemas.microsoft.com/office/word/2018/wordml/cex" xmlns:w16cid="http://schemas.microsoft.com/office/word/2016/wordml/cid" xmlns:w16="http://schemas.microsoft.com/office/word/2018/wordml" xmlns:w16se="http://schemas.microsoft.com/office/word/2015/wordml/symex" xmlns:wpg="http://schemas.microsoft.com/office/word/2010/wordprocessingGroup" xmlns:wpi="http://schemas.microsoft.com/office/word/2010/wordprocessingInk" xmlns:wne="http://schemas.microsoft.com/office/word/2006/wordml" xmlns:wps="http://schemas.microsoft.com/office/word/2010/wordprocessingShape" mc:Ignorable="w14 w15 w16se w16cid w16 w16cex wp14">
   <w:body>
     <w:p>
       <w:pPr>
@@ -1896,7 +1896,7 @@
         <w:ind w:firstLineChars="0" w:firstLine="0"/>
         <w:jc w:val="left"/>
         <w:rPr>
-          <w:rFonts w:eastAsiaTheme="minorEastAsia" w:hint="eastAsia"/>
+          <w:rFonts w:eastAsiaTheme="minorEastAsia"/>
         </w:rPr>
       </w:pPr>
       <w:r>
@@ -13191,8 +13191,6 @@
               </w:rPr>
               <w:t>4</w:t>
             </w:r>
-            <w:bookmarkStart w:id="11" w:name="_GoBack"/>
-            <w:bookmarkEnd w:id="11"/>
             <w:r>
               <w:rPr>
                 <w:rFonts w:eastAsiaTheme="minorEastAsia"/>
@@ -13254,23 +13252,7 @@
                 <w:sz w:val="21"/>
                 <w:szCs w:val="21"/>
               </w:rPr>
-              <w:t>数据通路</w:t>
-            </w:r>
-            <w:r>
-              <w:rPr>
-                <w:rFonts w:eastAsiaTheme="minorEastAsia" w:hint="eastAsia"/>
-                <w:sz w:val="21"/>
-                <w:szCs w:val="21"/>
-              </w:rPr>
-              <w:t>，</w:t>
-            </w:r>
-            <w:r>
-              <w:rPr>
-                <w:rFonts w:eastAsiaTheme="minorEastAsia" w:hint="eastAsia"/>
-                <w:sz w:val="21"/>
-                <w:szCs w:val="21"/>
-              </w:rPr>
-              <w:t>不发生跳转时下条指令地址</w:t>
+              <w:t>数据通路，不发生跳转时下条指令地址</w:t>
             </w:r>
           </w:p>
         </w:tc>
@@ -13296,31 +13278,7 @@
                 <w:sz w:val="21"/>
                 <w:szCs w:val="21"/>
               </w:rPr>
-              <w:t>Offset</w:t>
-            </w:r>
-            <w:r>
-              <w:rPr>
-                <w:rFonts w:eastAsiaTheme="minorEastAsia"/>
-                <w:sz w:val="21"/>
-                <w:szCs w:val="21"/>
-              </w:rPr>
-              <w:t>[</w:t>
-            </w:r>
-            <w:r>
-              <w:rPr>
-                <w:rFonts w:eastAsiaTheme="minorEastAsia"/>
-                <w:sz w:val="21"/>
-                <w:szCs w:val="21"/>
-              </w:rPr>
-              <w:t>31</w:t>
-            </w:r>
-            <w:r>
-              <w:rPr>
-                <w:rFonts w:eastAsiaTheme="minorEastAsia"/>
-                <w:sz w:val="21"/>
-                <w:szCs w:val="21"/>
-              </w:rPr>
-              <w:t>:0]</w:t>
+              <w:t>Offset[31:0]</w:t>
             </w:r>
           </w:p>
         </w:tc>
@@ -13364,26 +13322,18 @@
             <w:pPr>
               <w:ind w:firstLineChars="0" w:firstLine="0"/>
               <w:rPr>
-                <w:rFonts w:eastAsiaTheme="minorEastAsia" w:hint="eastAsia"/>
-                <w:sz w:val="21"/>
-                <w:szCs w:val="21"/>
-              </w:rPr>
-            </w:pPr>
-            <w:r>
-              <w:rPr>
-                <w:rFonts w:eastAsiaTheme="minorEastAsia" w:hint="eastAsia"/>
-                <w:sz w:val="21"/>
-                <w:szCs w:val="21"/>
-              </w:rPr>
-              <w:t>数据通路，</w:t>
-            </w:r>
-            <w:r>
-              <w:rPr>
-                <w:rFonts w:eastAsiaTheme="minorEastAsia" w:hint="eastAsia"/>
-                <w:sz w:val="21"/>
-                <w:szCs w:val="21"/>
-              </w:rPr>
-              <w:t>偏移量（</w:t>
+                <w:rFonts w:eastAsiaTheme="minorEastAsia"/>
+                <w:sz w:val="21"/>
+                <w:szCs w:val="21"/>
+              </w:rPr>
+            </w:pPr>
+            <w:r>
+              <w:rPr>
+                <w:rFonts w:eastAsiaTheme="minorEastAsia" w:hint="eastAsia"/>
+                <w:sz w:val="21"/>
+                <w:szCs w:val="21"/>
+              </w:rPr>
+              <w:t>数据通路，偏移量（</w:t>
             </w:r>
             <w:r>
               <w:rPr>
@@ -13489,15 +13439,7 @@
                 <w:sz w:val="21"/>
                 <w:szCs w:val="21"/>
               </w:rPr>
-              <w:t>数据通路</w:t>
-            </w:r>
-            <w:r>
-              <w:rPr>
-                <w:rFonts w:eastAsiaTheme="minorEastAsia" w:hint="eastAsia"/>
-                <w:sz w:val="21"/>
-                <w:szCs w:val="21"/>
-              </w:rPr>
-              <w:t>，</w:t>
+              <w:t>数据通路，</w:t>
             </w:r>
             <w:r>
               <w:rPr>
@@ -13549,7 +13491,7 @@
           <w:numId w:val="1"/>
         </w:numPr>
       </w:pPr>
-      <w:bookmarkStart w:id="12" w:name="_Toc530000975"/>
+      <w:bookmarkStart w:id="11" w:name="_Toc530000975"/>
       <w:r>
         <w:rPr>
           <w:rFonts w:hint="eastAsia"/>
@@ -13557,7 +13499,7 @@
         <w:lastRenderedPageBreak/>
         <w:t>模块规格（控制电路）</w:t>
       </w:r>
-      <w:bookmarkEnd w:id="12"/>
+      <w:bookmarkEnd w:id="11"/>
     </w:p>
     <w:p>
       <w:pPr>
@@ -19041,7 +18983,7 @@
           <w:numId w:val="1"/>
         </w:numPr>
       </w:pPr>
-      <w:bookmarkStart w:id="13" w:name="_Toc530000976"/>
+      <w:bookmarkStart w:id="12" w:name="_Toc530000976"/>
       <w:r>
         <w:rPr>
           <w:rFonts w:hint="eastAsia"/>
@@ -19055,7 +18997,7 @@
         </w:rPr>
         <w:t>功能测试</w:t>
       </w:r>
-      <w:bookmarkEnd w:id="13"/>
+      <w:bookmarkEnd w:id="12"/>
     </w:p>
     <w:p>
       <w:pPr>
@@ -19065,14 +19007,14 @@
           <w:numId w:val="29"/>
         </w:numPr>
       </w:pPr>
-      <w:bookmarkStart w:id="14" w:name="_Toc530000977"/>
+      <w:bookmarkStart w:id="13" w:name="_Toc530000977"/>
       <w:r>
         <w:rPr>
           <w:rFonts w:hint="eastAsia"/>
         </w:rPr>
         <w:t>功能测试原则</w:t>
       </w:r>
-      <w:bookmarkEnd w:id="14"/>
+      <w:bookmarkEnd w:id="13"/>
     </w:p>
     <w:p>
       <w:pPr>
@@ -19217,14 +19159,14 @@
           <w:numId w:val="29"/>
         </w:numPr>
       </w:pPr>
-      <w:bookmarkStart w:id="15" w:name="_Toc530000978"/>
+      <w:bookmarkStart w:id="14" w:name="_Toc530000978"/>
       <w:r>
         <w:rPr>
           <w:rFonts w:hint="eastAsia"/>
         </w:rPr>
         <w:t>测试策略</w:t>
       </w:r>
-      <w:bookmarkEnd w:id="15"/>
+      <w:bookmarkEnd w:id="14"/>
     </w:p>
     <w:p>
       <w:pPr>
@@ -19269,19 +19211,11 @@
         </w:rPr>
         <w:t>ROM</w:t>
       </w:r>
-      <w:proofErr w:type="gramStart"/>
       <w:r>
         <w:rPr>
           <w:rFonts w:eastAsiaTheme="minorEastAsia" w:hint="eastAsia"/>
         </w:rPr>
-        <w:t>取指是否</w:t>
-      </w:r>
-      <w:proofErr w:type="gramEnd"/>
-      <w:r>
-        <w:rPr>
-          <w:rFonts w:eastAsiaTheme="minorEastAsia" w:hint="eastAsia"/>
-        </w:rPr>
-        <w:t>溢出。</w:t>
+        <w:t>取指是否溢出。</w:t>
       </w:r>
     </w:p>
     <w:p>
@@ -19349,21 +19283,7 @@
         <w:rPr>
           <w:rFonts w:eastAsiaTheme="minorEastAsia" w:hint="eastAsia"/>
         </w:rPr>
-        <w:t>不溢），负</w:t>
-      </w:r>
-      <w:proofErr w:type="gramStart"/>
-      <w:r>
-        <w:rPr>
-          <w:rFonts w:eastAsiaTheme="minorEastAsia" w:hint="eastAsia"/>
-        </w:rPr>
-        <w:t>负</w:t>
-      </w:r>
-      <w:proofErr w:type="gramEnd"/>
-      <w:r>
-        <w:rPr>
-          <w:rFonts w:eastAsiaTheme="minorEastAsia" w:hint="eastAsia"/>
-        </w:rPr>
-        <w:t>（溢出</w:t>
+        <w:t>不溢），负负（溢出</w:t>
       </w:r>
       <w:r>
         <w:rPr>
@@ -19572,33 +19492,19 @@
         <w:rPr>
           <w:rFonts w:eastAsiaTheme="minorEastAsia" w:hint="eastAsia"/>
         </w:rPr>
-        <w:t>检查：</w:t>
-      </w:r>
-      <w:proofErr w:type="gramStart"/>
+        <w:t>检查：带条件的存值</w:t>
+      </w:r>
       <w:r>
         <w:rPr>
           <w:rFonts w:eastAsiaTheme="minorEastAsia" w:hint="eastAsia"/>
         </w:rPr>
-        <w:t>带条件的存值</w:t>
+        <w:t>+</w:t>
       </w:r>
       <w:r>
         <w:rPr>
           <w:rFonts w:eastAsiaTheme="minorEastAsia" w:hint="eastAsia"/>
         </w:rPr>
-        <w:t>+</w:t>
-      </w:r>
-      <w:r>
-        <w:rPr>
-          <w:rFonts w:eastAsiaTheme="minorEastAsia" w:hint="eastAsia"/>
-        </w:rPr>
-        <w:t>带条件</w:t>
-      </w:r>
-      <w:proofErr w:type="gramEnd"/>
-      <w:r>
-        <w:rPr>
-          <w:rFonts w:eastAsiaTheme="minorEastAsia" w:hint="eastAsia"/>
-        </w:rPr>
-        <w:t>的取值。</w:t>
+        <w:t>带条件的取值。</w:t>
       </w:r>
     </w:p>
     <w:p>
@@ -19609,14 +19515,14 @@
           <w:numId w:val="29"/>
         </w:numPr>
       </w:pPr>
-      <w:bookmarkStart w:id="16" w:name="_Toc530000979"/>
+      <w:bookmarkStart w:id="15" w:name="_Toc530000979"/>
       <w:r>
         <w:rPr>
           <w:rFonts w:hint="eastAsia"/>
         </w:rPr>
         <w:t>测试实例</w:t>
       </w:r>
-      <w:bookmarkEnd w:id="16"/>
+      <w:bookmarkEnd w:id="15"/>
     </w:p>
     <w:p>
       <w:pPr>
@@ -22170,7 +22076,6 @@
                               </w:rPr>
                               <w:t xml:space="preserve"># </w:t>
                             </w:r>
-                            <w:proofErr w:type="gramStart"/>
                             <w:r>
                               <w:rPr>
                                 <w:rFonts w:ascii="Courier New" w:eastAsia="宋体" w:hAnsi="Courier New" w:cs="Courier New"/>
@@ -22179,18 +22084,7 @@
                                 <w:sz w:val="20"/>
                                 <w:szCs w:val="21"/>
                               </w:rPr>
-                              <w:t>不</w:t>
-                            </w:r>
-                            <w:proofErr w:type="gramEnd"/>
-                            <w:r>
-                              <w:rPr>
-                                <w:rFonts w:ascii="Courier New" w:eastAsia="宋体" w:hAnsi="Courier New" w:cs="Courier New"/>
-                                <w:color w:val="008000"/>
-                                <w:kern w:val="0"/>
-                                <w:sz w:val="20"/>
-                                <w:szCs w:val="21"/>
-                              </w:rPr>
-                              <w:t>溢出相加：</w:t>
+                              <w:t>不溢出相加：</w:t>
                             </w:r>
                             <w:r>
                               <w:rPr>
@@ -22442,29 +22336,7 @@
                                 <w:sz w:val="20"/>
                                 <w:szCs w:val="21"/>
                               </w:rPr>
-                              <w:t>负</w:t>
-                            </w:r>
-                            <w:proofErr w:type="gramStart"/>
-                            <w:r>
-                              <w:rPr>
-                                <w:rFonts w:ascii="Courier New" w:eastAsia="宋体" w:hAnsi="Courier New" w:cs="Courier New"/>
-                                <w:color w:val="008000"/>
-                                <w:kern w:val="0"/>
-                                <w:sz w:val="20"/>
-                                <w:szCs w:val="21"/>
-                              </w:rPr>
-                              <w:t>负</w:t>
-                            </w:r>
-                            <w:proofErr w:type="gramEnd"/>
-                            <w:r>
-                              <w:rPr>
-                                <w:rFonts w:ascii="Courier New" w:eastAsia="宋体" w:hAnsi="Courier New" w:cs="Courier New"/>
-                                <w:color w:val="008000"/>
-                                <w:kern w:val="0"/>
-                                <w:sz w:val="20"/>
-                                <w:szCs w:val="21"/>
-                              </w:rPr>
-                              <w:t>相加</w:t>
+                              <w:t>负负相加</w:t>
                             </w:r>
                             <w:r>
                               <w:rPr>
@@ -22968,29 +22840,7 @@
                                 <w:sz w:val="20"/>
                                 <w:szCs w:val="21"/>
                               </w:rPr>
-                              <w:t>负</w:t>
-                            </w:r>
-                            <w:proofErr w:type="gramStart"/>
-                            <w:r>
-                              <w:rPr>
-                                <w:rFonts w:ascii="Courier New" w:eastAsia="宋体" w:hAnsi="Courier New" w:cs="Courier New"/>
-                                <w:color w:val="008000"/>
-                                <w:kern w:val="0"/>
-                                <w:sz w:val="20"/>
-                                <w:szCs w:val="21"/>
-                              </w:rPr>
-                              <w:t>负</w:t>
-                            </w:r>
-                            <w:proofErr w:type="gramEnd"/>
-                            <w:r>
-                              <w:rPr>
-                                <w:rFonts w:ascii="Courier New" w:eastAsia="宋体" w:hAnsi="Courier New" w:cs="Courier New"/>
-                                <w:color w:val="008000"/>
-                                <w:kern w:val="0"/>
-                                <w:sz w:val="20"/>
-                                <w:szCs w:val="21"/>
-                              </w:rPr>
-                              <w:t>相减</w:t>
+                              <w:t>负负相减</w:t>
                             </w:r>
                             <w:r>
                               <w:rPr>
@@ -30152,16 +30002,8 @@
           <w:rFonts w:hint="eastAsia"/>
         </w:rPr>
         <w:lastRenderedPageBreak/>
-        <w:t>综合性程序检查：条件</w:t>
-      </w:r>
-      <w:proofErr w:type="gramStart"/>
-      <w:r>
-        <w:rPr>
-          <w:rFonts w:hint="eastAsia"/>
-        </w:rPr>
-        <w:t>运算存值</w:t>
-      </w:r>
-      <w:proofErr w:type="gramEnd"/>
+        <w:t>综合性程序检查：条件运算存值</w:t>
+      </w:r>
       <w:r>
         <w:rPr>
           <w:rFonts w:hint="eastAsia"/>
@@ -30265,20 +30107,8 @@
                                 <w:sz w:val="20"/>
                                 <w:szCs w:val="20"/>
                               </w:rPr>
-                              <w:t>条件</w:t>
-                            </w:r>
-                            <w:proofErr w:type="gramStart"/>
-                            <w:r>
-                              <w:rPr>
-                                <w:rFonts w:ascii="Courier New" w:eastAsia="宋体" w:hAnsi="Courier New" w:cs="Courier New"/>
-                                <w:color w:val="008000"/>
-                                <w:kern w:val="0"/>
-                                <w:sz w:val="20"/>
-                                <w:szCs w:val="20"/>
-                              </w:rPr>
-                              <w:t>运算存值</w:t>
-                            </w:r>
-                            <w:proofErr w:type="gramEnd"/>
+                              <w:t>条件运算存值</w:t>
+                            </w:r>
                             <w:r>
                               <w:rPr>
                                 <w:rFonts w:ascii="Courier New" w:eastAsia="宋体" w:hAnsi="Courier New" w:cs="Courier New"/>
@@ -31013,7 +30843,6 @@
                               </w:rPr>
                               <w:t xml:space="preserve">, </w:t>
                             </w:r>
-                            <w:proofErr w:type="spellStart"/>
                             <w:r>
                               <w:rPr>
                                 <w:rFonts w:ascii="Courier New" w:eastAsia="宋体" w:hAnsi="Courier New" w:cs="Courier New"/>
@@ -31024,7 +30853,6 @@
                               </w:rPr>
                               <w:t>sw_if_end</w:t>
                             </w:r>
-                            <w:proofErr w:type="spellEnd"/>
                           </w:p>
                           <w:p>
                             <w:pPr>
@@ -31071,7 +30899,6 @@
                               </w:rPr>
                               <w:t xml:space="preserve"># </w:t>
                             </w:r>
-                            <w:proofErr w:type="gramStart"/>
                             <w:r>
                               <w:rPr>
                                 <w:rFonts w:ascii="Courier New" w:eastAsia="宋体" w:hAnsi="Courier New" w:cs="Courier New"/>
@@ -31080,18 +30907,7 @@
                                 <w:sz w:val="20"/>
                                 <w:szCs w:val="20"/>
                               </w:rPr>
-                              <w:t>带条件</w:t>
-                            </w:r>
-                            <w:proofErr w:type="gramEnd"/>
-                            <w:r>
-                              <w:rPr>
-                                <w:rFonts w:ascii="Courier New" w:eastAsia="宋体" w:hAnsi="Courier New" w:cs="Courier New"/>
-                                <w:color w:val="008000"/>
-                                <w:kern w:val="0"/>
-                                <w:sz w:val="20"/>
-                                <w:szCs w:val="20"/>
-                              </w:rPr>
-                              <w:t>地存值</w:t>
+                              <w:t>带条件地存值</w:t>
                             </w:r>
                           </w:p>
                           <w:p>
@@ -31109,7 +30925,6 @@
                                 <w:szCs w:val="20"/>
                               </w:rPr>
                             </w:pPr>
-                            <w:proofErr w:type="spellStart"/>
                             <w:r>
                               <w:rPr>
                                 <w:rFonts w:ascii="Courier New" w:eastAsia="宋体" w:hAnsi="Courier New" w:cs="Courier New"/>
@@ -31120,7 +30935,6 @@
                               </w:rPr>
                               <w:t>sw_if_begin</w:t>
                             </w:r>
-                            <w:proofErr w:type="spellEnd"/>
                             <w:r>
                               <w:rPr>
                                 <w:rFonts w:ascii="Courier New" w:eastAsia="宋体" w:hAnsi="Courier New" w:cs="Courier New"/>
@@ -31465,7 +31279,6 @@
                                 <w:szCs w:val="20"/>
                               </w:rPr>
                             </w:pPr>
-                            <w:proofErr w:type="spellStart"/>
                             <w:r>
                               <w:rPr>
                                 <w:rFonts w:ascii="Courier New" w:eastAsia="宋体" w:hAnsi="Courier New" w:cs="Courier New"/>
@@ -31476,7 +31289,6 @@
                               </w:rPr>
                               <w:t>sw_if_end</w:t>
                             </w:r>
-                            <w:proofErr w:type="spellEnd"/>
                             <w:r>
                               <w:rPr>
                                 <w:rFonts w:ascii="Courier New" w:eastAsia="宋体" w:hAnsi="Courier New" w:cs="Courier New"/>
@@ -31937,7 +31749,6 @@
                               </w:rPr>
                               <w:t xml:space="preserve"># </w:t>
                             </w:r>
-                            <w:proofErr w:type="gramStart"/>
                             <w:r>
                               <w:rPr>
                                 <w:rFonts w:ascii="Courier New" w:eastAsia="宋体" w:hAnsi="Courier New" w:cs="Courier New"/>
@@ -31946,18 +31757,7 @@
                                 <w:sz w:val="20"/>
                                 <w:szCs w:val="20"/>
                               </w:rPr>
-                              <w:t>带条件</w:t>
-                            </w:r>
-                            <w:proofErr w:type="gramEnd"/>
-                            <w:r>
-                              <w:rPr>
-                                <w:rFonts w:ascii="Courier New" w:eastAsia="宋体" w:hAnsi="Courier New" w:cs="Courier New"/>
-                                <w:color w:val="008000"/>
-                                <w:kern w:val="0"/>
-                                <w:sz w:val="20"/>
-                                <w:szCs w:val="20"/>
-                              </w:rPr>
-                              <w:t>的取值</w:t>
+                              <w:t>带条件的取值</w:t>
                             </w:r>
                           </w:p>
                           <w:p>
@@ -32033,20 +31833,8 @@
                                 <w:sz w:val="20"/>
                                 <w:szCs w:val="20"/>
                               </w:rPr>
-                              <w:t xml:space="preserve">, </w:t>
-                            </w:r>
-                            <w:proofErr w:type="spellStart"/>
-                            <w:r>
-                              <w:rPr>
-                                <w:rFonts w:ascii="Courier New" w:eastAsia="宋体" w:hAnsi="Courier New" w:cs="Courier New"/>
-                                <w:color w:val="000000"/>
-                                <w:kern w:val="0"/>
-                                <w:sz w:val="20"/>
-                                <w:szCs w:val="20"/>
-                              </w:rPr>
-                              <w:t>lw_if_end</w:t>
-                            </w:r>
-                            <w:proofErr w:type="spellEnd"/>
+                              <w:t>, lw_if_end</w:t>
+                            </w:r>
                           </w:p>
                           <w:p>
                             <w:pPr>
@@ -32089,7 +31877,6 @@
                                 <w:szCs w:val="20"/>
                               </w:rPr>
                             </w:pPr>
-                            <w:proofErr w:type="spellStart"/>
                             <w:r>
                               <w:rPr>
                                 <w:rFonts w:ascii="Courier New" w:eastAsia="宋体" w:hAnsi="Courier New" w:cs="Courier New"/>
@@ -32100,7 +31887,6 @@
                               </w:rPr>
                               <w:t>lw_if_begin</w:t>
                             </w:r>
-                            <w:proofErr w:type="spellEnd"/>
                             <w:r>
                               <w:rPr>
                                 <w:rFonts w:ascii="Courier New" w:eastAsia="宋体" w:hAnsi="Courier New" w:cs="Courier New"/>
@@ -32445,7 +32231,6 @@
                                 <w:szCs w:val="20"/>
                               </w:rPr>
                             </w:pPr>
-                            <w:proofErr w:type="spellStart"/>
                             <w:r>
                               <w:rPr>
                                 <w:rFonts w:ascii="Courier New" w:eastAsia="宋体" w:hAnsi="Courier New" w:cs="Courier New"/>
@@ -32456,7 +32241,6 @@
                               </w:rPr>
                               <w:t>lw_if_end</w:t>
                             </w:r>
-                            <w:proofErr w:type="spellEnd"/>
                             <w:r>
                               <w:rPr>
                                 <w:rFonts w:ascii="Courier New" w:eastAsia="宋体" w:hAnsi="Courier New" w:cs="Courier New"/>
@@ -35833,7 +35617,7 @@
           <w:numId w:val="1"/>
         </w:numPr>
       </w:pPr>
-      <w:bookmarkStart w:id="17" w:name="_Toc530000980"/>
+      <w:bookmarkStart w:id="16" w:name="_Toc530000980"/>
       <w:r>
         <w:rPr>
           <w:rFonts w:hint="eastAsia"/>
@@ -35841,7 +35625,7 @@
         <w:lastRenderedPageBreak/>
         <w:t>本章思考题</w:t>
       </w:r>
-      <w:bookmarkEnd w:id="17"/>
+      <w:bookmarkEnd w:id="16"/>
     </w:p>
     <w:p>
       <w:pPr>
@@ -36309,19 +36093,11 @@
         </w:rPr>
         <w:t xml:space="preserve">3 </w:t>
       </w:r>
-      <w:proofErr w:type="gramStart"/>
       <w:r>
         <w:rPr>
           <w:rFonts w:eastAsiaTheme="minorEastAsia" w:hint="eastAsia"/>
         </w:rPr>
-        <w:t>种基本</w:t>
-      </w:r>
-      <w:proofErr w:type="gramEnd"/>
-      <w:r>
-        <w:rPr>
-          <w:rFonts w:eastAsiaTheme="minorEastAsia" w:hint="eastAsia"/>
-        </w:rPr>
-        <w:t>逻辑运算。</w:t>
+        <w:t>种基本逻辑运算。</w:t>
       </w:r>
       <w:r>
         <w:rPr>
@@ -36697,21 +36473,7 @@
         <w:rPr>
           <w:rFonts w:eastAsiaTheme="minorEastAsia" w:hint="eastAsia"/>
         </w:rPr>
-        <w:t>不会产生改写，因而可以等价</w:t>
-      </w:r>
-      <w:proofErr w:type="gramStart"/>
-      <w:r>
-        <w:rPr>
-          <w:rFonts w:eastAsiaTheme="minorEastAsia" w:hint="eastAsia"/>
-        </w:rPr>
-        <w:t>于没操作</w:t>
-      </w:r>
-      <w:proofErr w:type="gramEnd"/>
-      <w:r>
-        <w:rPr>
-          <w:rFonts w:eastAsiaTheme="minorEastAsia" w:hint="eastAsia"/>
-        </w:rPr>
-        <w:t>的语句</w:t>
+        <w:t>不会产生改写，因而可以等价于没操作的语句</w:t>
       </w:r>
       <w:r>
         <w:rPr>
@@ -37072,19 +36834,11 @@
         </w:rPr>
         <w:t>中，进行仿真是非常耗时的，因此通常会采用等价对比来保证正确性（等级对比即指形式验证）。在形式验证时，对于参考设计和实际设计，对逻辑</w:t>
       </w:r>
-      <w:proofErr w:type="gramStart"/>
       <w:r>
         <w:rPr>
           <w:rFonts w:eastAsiaTheme="minorEastAsia" w:hint="eastAsia"/>
         </w:rPr>
-        <w:t>锥</w:t>
-      </w:r>
-      <w:proofErr w:type="gramEnd"/>
-      <w:r>
-        <w:rPr>
-          <w:rFonts w:eastAsiaTheme="minorEastAsia" w:hint="eastAsia"/>
-        </w:rPr>
-        <w:t>输入相同的激励信号，然后比较点的数据一致性。在比较时，形式验证会对所有可能的情况进行验证，而不是一部分情况。</w:t>
+        <w:t>锥输入相同的激励信号，然后比较点的数据一致性。在比较时，形式验证会对所有可能的情况进行验证，而不是一部分情况。</w:t>
       </w:r>
     </w:p>
     <w:p>
@@ -37178,7 +36932,7 @@
           <w:numId w:val="1"/>
         </w:numPr>
       </w:pPr>
-      <w:bookmarkStart w:id="18" w:name="_Toc530000981"/>
+      <w:bookmarkStart w:id="17" w:name="_Toc530000981"/>
       <w:r>
         <w:rPr>
           <w:rFonts w:hint="eastAsia"/>
@@ -37197,7 +36951,7 @@
         </w:rPr>
         <w:t>扩展的说明</w:t>
       </w:r>
-      <w:bookmarkEnd w:id="18"/>
+      <w:bookmarkEnd w:id="17"/>
     </w:p>
     <w:p>
       <w:pPr>
@@ -37352,7 +37106,7 @@
         </w:numPr>
         <w:ind w:firstLineChars="0"/>
         <w:rPr>
-          <w:rFonts w:eastAsiaTheme="minorEastAsia" w:hint="eastAsia"/>
+          <w:rFonts w:eastAsiaTheme="minorEastAsia"/>
         </w:rPr>
       </w:pPr>
       <w:r>
@@ -37403,7 +37157,7 @@
 </file>
 
 <file path=word/endnotes.xml><?xml version="1.0" encoding="utf-8"?>
-<w:endnotes xmlns:wpc="http://schemas.microsoft.com/office/word/2010/wordprocessingCanvas" xmlns:cx="http://schemas.microsoft.com/office/drawing/2014/chartex" xmlns:cx1="http://schemas.microsoft.com/office/drawing/2015/9/8/chartex" xmlns:cx2="http://schemas.microsoft.com/office/drawing/2015/10/21/chartex" xmlns:cx3="http://schemas.microsoft.com/office/drawing/2016/5/9/chartex" xmlns:cx4="http://schemas.microsoft.com/office/drawing/2016/5/10/chartex" xmlns:cx5="http://schemas.microsoft.com/office/drawing/2016/5/11/chartex" xmlns:cx6="http://schemas.microsoft.com/office/drawing/2016/5/12/chartex" xmlns:cx7="http://schemas.microsoft.com/office/drawing/2016/5/13/chartex" xmlns:cx8="http://schemas.microsoft.com/office/drawing/2016/5/14/chartex" xmlns:mc="http://schemas.openxmlformats.org/markup-compatibility/2006" xmlns:aink="http://schemas.microsoft.com/office/drawing/2016/ink" xmlns:am3d="http://schemas.microsoft.com/office/drawing/2017/model3d" xmlns:o="urn:schemas-microsoft-com:office:office" xmlns:r="http://schemas.openxmlformats.org/officeDocument/2006/relationships" xmlns:m="http://schemas.openxmlformats.org/officeDocument/2006/math" xmlns:v="urn:schemas-microsoft-com:vml" xmlns:wp14="http://schemas.microsoft.com/office/word/2010/wordprocessingDrawing" xmlns:wp="http://schemas.openxmlformats.org/drawingml/2006/wordprocessingDrawing" xmlns:w10="urn:schemas-microsoft-com:office:word" xmlns:w="http://schemas.openxmlformats.org/wordprocessingml/2006/main" xmlns:w14="http://schemas.microsoft.com/office/word/2010/wordml" xmlns:w15="http://schemas.microsoft.com/office/word/2012/wordml" xmlns:w16cid="http://schemas.microsoft.com/office/word/2016/wordml/cid" xmlns:w16se="http://schemas.microsoft.com/office/word/2015/wordml/symex" xmlns:wpg="http://schemas.microsoft.com/office/word/2010/wordprocessingGroup" xmlns:wpi="http://schemas.microsoft.com/office/word/2010/wordprocessingInk" xmlns:wne="http://schemas.microsoft.com/office/word/2006/wordml" xmlns:wps="http://schemas.microsoft.com/office/word/2010/wordprocessingShape" mc:Ignorable="w14 w15 w16se w16cid wp14">
+<w:endnotes xmlns:wpc="http://schemas.microsoft.com/office/word/2010/wordprocessingCanvas" xmlns:cx="http://schemas.microsoft.com/office/drawing/2014/chartex" xmlns:cx1="http://schemas.microsoft.com/office/drawing/2015/9/8/chartex" xmlns:cx2="http://schemas.microsoft.com/office/drawing/2015/10/21/chartex" xmlns:cx3="http://schemas.microsoft.com/office/drawing/2016/5/9/chartex" xmlns:cx4="http://schemas.microsoft.com/office/drawing/2016/5/10/chartex" xmlns:cx5="http://schemas.microsoft.com/office/drawing/2016/5/11/chartex" xmlns:cx6="http://schemas.microsoft.com/office/drawing/2016/5/12/chartex" xmlns:cx7="http://schemas.microsoft.com/office/drawing/2016/5/13/chartex" xmlns:cx8="http://schemas.microsoft.com/office/drawing/2016/5/14/chartex" xmlns:mc="http://schemas.openxmlformats.org/markup-compatibility/2006" xmlns:aink="http://schemas.microsoft.com/office/drawing/2016/ink" xmlns:am3d="http://schemas.microsoft.com/office/drawing/2017/model3d" xmlns:o="urn:schemas-microsoft-com:office:office" xmlns:r="http://schemas.openxmlformats.org/officeDocument/2006/relationships" xmlns:m="http://schemas.openxmlformats.org/officeDocument/2006/math" xmlns:v="urn:schemas-microsoft-com:vml" xmlns:wp14="http://schemas.microsoft.com/office/word/2010/wordprocessingDrawing" xmlns:wp="http://schemas.openxmlformats.org/drawingml/2006/wordprocessingDrawing" xmlns:w10="urn:schemas-microsoft-com:office:word" xmlns:w="http://schemas.openxmlformats.org/wordprocessingml/2006/main" xmlns:w14="http://schemas.microsoft.com/office/word/2010/wordml" xmlns:w15="http://schemas.microsoft.com/office/word/2012/wordml" xmlns:w16cex="http://schemas.microsoft.com/office/word/2018/wordml/cex" xmlns:w16cid="http://schemas.microsoft.com/office/word/2016/wordml/cid" xmlns:w16="http://schemas.microsoft.com/office/word/2018/wordml" xmlns:w16se="http://schemas.microsoft.com/office/word/2015/wordml/symex" xmlns:wpg="http://schemas.microsoft.com/office/word/2010/wordprocessingGroup" xmlns:wpi="http://schemas.microsoft.com/office/word/2010/wordprocessingInk" xmlns:wne="http://schemas.microsoft.com/office/word/2006/wordml" xmlns:wps="http://schemas.microsoft.com/office/word/2010/wordprocessingShape" mc:Ignorable="w14 w15 w16se w16cid w16 w16cex wp14">
   <w:endnote w:type="separator" w:id="-1">
     <w:p>
       <w:pPr>
@@ -37430,7 +37184,7 @@
 </file>
 
 <file path=word/footer1.xml><?xml version="1.0" encoding="utf-8"?>
-<w:ftr xmlns:wpc="http://schemas.microsoft.com/office/word/2010/wordprocessingCanvas" xmlns:cx="http://schemas.microsoft.com/office/drawing/2014/chartex" xmlns:cx1="http://schemas.microsoft.com/office/drawing/2015/9/8/chartex" xmlns:cx2="http://schemas.microsoft.com/office/drawing/2015/10/21/chartex" xmlns:cx3="http://schemas.microsoft.com/office/drawing/2016/5/9/chartex" xmlns:cx4="http://schemas.microsoft.com/office/drawing/2016/5/10/chartex" xmlns:cx5="http://schemas.microsoft.com/office/drawing/2016/5/11/chartex" xmlns:cx6="http://schemas.microsoft.com/office/drawing/2016/5/12/chartex" xmlns:cx7="http://schemas.microsoft.com/office/drawing/2016/5/13/chartex" xmlns:cx8="http://schemas.microsoft.com/office/drawing/2016/5/14/chartex" xmlns:mc="http://schemas.openxmlformats.org/markup-compatibility/2006" xmlns:aink="http://schemas.microsoft.com/office/drawing/2016/ink" xmlns:am3d="http://schemas.microsoft.com/office/drawing/2017/model3d" xmlns:o="urn:schemas-microsoft-com:office:office" xmlns:r="http://schemas.openxmlformats.org/officeDocument/2006/relationships" xmlns:m="http://schemas.openxmlformats.org/officeDocument/2006/math" xmlns:v="urn:schemas-microsoft-com:vml" xmlns:wp14="http://schemas.microsoft.com/office/word/2010/wordprocessingDrawing" xmlns:wp="http://schemas.openxmlformats.org/drawingml/2006/wordprocessingDrawing" xmlns:w10="urn:schemas-microsoft-com:office:word" xmlns:w="http://schemas.openxmlformats.org/wordprocessingml/2006/main" xmlns:w14="http://schemas.microsoft.com/office/word/2010/wordml" xmlns:w15="http://schemas.microsoft.com/office/word/2012/wordml" xmlns:w16cid="http://schemas.microsoft.com/office/word/2016/wordml/cid" xmlns:w16se="http://schemas.microsoft.com/office/word/2015/wordml/symex" xmlns:wpg="http://schemas.microsoft.com/office/word/2010/wordprocessingGroup" xmlns:wpi="http://schemas.microsoft.com/office/word/2010/wordprocessingInk" xmlns:wne="http://schemas.microsoft.com/office/word/2006/wordml" xmlns:wps="http://schemas.microsoft.com/office/word/2010/wordprocessingShape" mc:Ignorable="w14 w15 w16se w16cid wp14">
+<w:ftr xmlns:wpc="http://schemas.microsoft.com/office/word/2010/wordprocessingCanvas" xmlns:cx="http://schemas.microsoft.com/office/drawing/2014/chartex" xmlns:cx1="http://schemas.microsoft.com/office/drawing/2015/9/8/chartex" xmlns:cx2="http://schemas.microsoft.com/office/drawing/2015/10/21/chartex" xmlns:cx3="http://schemas.microsoft.com/office/drawing/2016/5/9/chartex" xmlns:cx4="http://schemas.microsoft.com/office/drawing/2016/5/10/chartex" xmlns:cx5="http://schemas.microsoft.com/office/drawing/2016/5/11/chartex" xmlns:cx6="http://schemas.microsoft.com/office/drawing/2016/5/12/chartex" xmlns:cx7="http://schemas.microsoft.com/office/drawing/2016/5/13/chartex" xmlns:cx8="http://schemas.microsoft.com/office/drawing/2016/5/14/chartex" xmlns:mc="http://schemas.openxmlformats.org/markup-compatibility/2006" xmlns:aink="http://schemas.microsoft.com/office/drawing/2016/ink" xmlns:am3d="http://schemas.microsoft.com/office/drawing/2017/model3d" xmlns:o="urn:schemas-microsoft-com:office:office" xmlns:r="http://schemas.openxmlformats.org/officeDocument/2006/relationships" xmlns:m="http://schemas.openxmlformats.org/officeDocument/2006/math" xmlns:v="urn:schemas-microsoft-com:vml" xmlns:wp14="http://schemas.microsoft.com/office/word/2010/wordprocessingDrawing" xmlns:wp="http://schemas.openxmlformats.org/drawingml/2006/wordprocessingDrawing" xmlns:w10="urn:schemas-microsoft-com:office:word" xmlns:w="http://schemas.openxmlformats.org/wordprocessingml/2006/main" xmlns:w14="http://schemas.microsoft.com/office/word/2010/wordml" xmlns:w15="http://schemas.microsoft.com/office/word/2012/wordml" xmlns:w16cex="http://schemas.microsoft.com/office/word/2018/wordml/cex" xmlns:w16cid="http://schemas.microsoft.com/office/word/2016/wordml/cid" xmlns:w16="http://schemas.microsoft.com/office/word/2018/wordml" xmlns:w16se="http://schemas.microsoft.com/office/word/2015/wordml/symex" xmlns:wpg="http://schemas.microsoft.com/office/word/2010/wordprocessingGroup" xmlns:wpi="http://schemas.microsoft.com/office/word/2010/wordprocessingInk" xmlns:wne="http://schemas.microsoft.com/office/word/2006/wordml" xmlns:wps="http://schemas.microsoft.com/office/word/2010/wordprocessingShape" mc:Ignorable="w14 w15 w16se w16cid w16 w16cex wp14">
   <w:p>
     <w:pPr>
       <w:pStyle w:val="ae"/>
@@ -37441,7 +37195,7 @@
 </file>
 
 <file path=word/footer2.xml><?xml version="1.0" encoding="utf-8"?>
-<w:ftr xmlns:wpc="http://schemas.microsoft.com/office/word/2010/wordprocessingCanvas" xmlns:cx="http://schemas.microsoft.com/office/drawing/2014/chartex" xmlns:cx1="http://schemas.microsoft.com/office/drawing/2015/9/8/chartex" xmlns:cx2="http://schemas.microsoft.com/office/drawing/2015/10/21/chartex" xmlns:cx3="http://schemas.microsoft.com/office/drawing/2016/5/9/chartex" xmlns:cx4="http://schemas.microsoft.com/office/drawing/2016/5/10/chartex" xmlns:cx5="http://schemas.microsoft.com/office/drawing/2016/5/11/chartex" xmlns:cx6="http://schemas.microsoft.com/office/drawing/2016/5/12/chartex" xmlns:cx7="http://schemas.microsoft.com/office/drawing/2016/5/13/chartex" xmlns:cx8="http://schemas.microsoft.com/office/drawing/2016/5/14/chartex" xmlns:mc="http://schemas.openxmlformats.org/markup-compatibility/2006" xmlns:aink="http://schemas.microsoft.com/office/drawing/2016/ink" xmlns:am3d="http://schemas.microsoft.com/office/drawing/2017/model3d" xmlns:o="urn:schemas-microsoft-com:office:office" xmlns:r="http://schemas.openxmlformats.org/officeDocument/2006/relationships" xmlns:m="http://schemas.openxmlformats.org/officeDocument/2006/math" xmlns:v="urn:schemas-microsoft-com:vml" xmlns:wp14="http://schemas.microsoft.com/office/word/2010/wordprocessingDrawing" xmlns:wp="http://schemas.openxmlformats.org/drawingml/2006/wordprocessingDrawing" xmlns:w10="urn:schemas-microsoft-com:office:word" xmlns:w="http://schemas.openxmlformats.org/wordprocessingml/2006/main" xmlns:w14="http://schemas.microsoft.com/office/word/2010/wordml" xmlns:w15="http://schemas.microsoft.com/office/word/2012/wordml" xmlns:w16cid="http://schemas.microsoft.com/office/word/2016/wordml/cid" xmlns:w16se="http://schemas.microsoft.com/office/word/2015/wordml/symex" xmlns:wpg="http://schemas.microsoft.com/office/word/2010/wordprocessingGroup" xmlns:wpi="http://schemas.microsoft.com/office/word/2010/wordprocessingInk" xmlns:wne="http://schemas.microsoft.com/office/word/2006/wordml" xmlns:wps="http://schemas.microsoft.com/office/word/2010/wordprocessingShape" mc:Ignorable="w14 w15 w16se w16cid wp14">
+<w:ftr xmlns:wpc="http://schemas.microsoft.com/office/word/2010/wordprocessingCanvas" xmlns:cx="http://schemas.microsoft.com/office/drawing/2014/chartex" xmlns:cx1="http://schemas.microsoft.com/office/drawing/2015/9/8/chartex" xmlns:cx2="http://schemas.microsoft.com/office/drawing/2015/10/21/chartex" xmlns:cx3="http://schemas.microsoft.com/office/drawing/2016/5/9/chartex" xmlns:cx4="http://schemas.microsoft.com/office/drawing/2016/5/10/chartex" xmlns:cx5="http://schemas.microsoft.com/office/drawing/2016/5/11/chartex" xmlns:cx6="http://schemas.microsoft.com/office/drawing/2016/5/12/chartex" xmlns:cx7="http://schemas.microsoft.com/office/drawing/2016/5/13/chartex" xmlns:cx8="http://schemas.microsoft.com/office/drawing/2016/5/14/chartex" xmlns:mc="http://schemas.openxmlformats.org/markup-compatibility/2006" xmlns:aink="http://schemas.microsoft.com/office/drawing/2016/ink" xmlns:am3d="http://schemas.microsoft.com/office/drawing/2017/model3d" xmlns:o="urn:schemas-microsoft-com:office:office" xmlns:r="http://schemas.openxmlformats.org/officeDocument/2006/relationships" xmlns:m="http://schemas.openxmlformats.org/officeDocument/2006/math" xmlns:v="urn:schemas-microsoft-com:vml" xmlns:wp14="http://schemas.microsoft.com/office/word/2010/wordprocessingDrawing" xmlns:wp="http://schemas.openxmlformats.org/drawingml/2006/wordprocessingDrawing" xmlns:w10="urn:schemas-microsoft-com:office:word" xmlns:w="http://schemas.openxmlformats.org/wordprocessingml/2006/main" xmlns:w14="http://schemas.microsoft.com/office/word/2010/wordml" xmlns:w15="http://schemas.microsoft.com/office/word/2012/wordml" xmlns:w16cex="http://schemas.microsoft.com/office/word/2018/wordml/cex" xmlns:w16cid="http://schemas.microsoft.com/office/word/2016/wordml/cid" xmlns:w16="http://schemas.microsoft.com/office/word/2018/wordml" xmlns:w16se="http://schemas.microsoft.com/office/word/2015/wordml/symex" xmlns:wpg="http://schemas.microsoft.com/office/word/2010/wordprocessingGroup" xmlns:wpi="http://schemas.microsoft.com/office/word/2010/wordprocessingInk" xmlns:wne="http://schemas.microsoft.com/office/word/2006/wordml" xmlns:wps="http://schemas.microsoft.com/office/word/2010/wordprocessingShape" mc:Ignorable="w14 w15 w16se w16cid w16 w16cex wp14">
   <w:sdt>
     <w:sdtPr>
       <w:id w:val="-1373300472"/>
@@ -37450,6 +37204,7 @@
         <w:docPartUnique/>
       </w:docPartObj>
     </w:sdtPr>
+    <w:sdtEndPr/>
     <w:sdtContent>
       <w:p>
         <w:pPr>
@@ -37488,7 +37243,7 @@
 </file>
 
 <file path=word/footer3.xml><?xml version="1.0" encoding="utf-8"?>
-<w:ftr xmlns:wpc="http://schemas.microsoft.com/office/word/2010/wordprocessingCanvas" xmlns:cx="http://schemas.microsoft.com/office/drawing/2014/chartex" xmlns:cx1="http://schemas.microsoft.com/office/drawing/2015/9/8/chartex" xmlns:cx2="http://schemas.microsoft.com/office/drawing/2015/10/21/chartex" xmlns:cx3="http://schemas.microsoft.com/office/drawing/2016/5/9/chartex" xmlns:cx4="http://schemas.microsoft.com/office/drawing/2016/5/10/chartex" xmlns:cx5="http://schemas.microsoft.com/office/drawing/2016/5/11/chartex" xmlns:cx6="http://schemas.microsoft.com/office/drawing/2016/5/12/chartex" xmlns:cx7="http://schemas.microsoft.com/office/drawing/2016/5/13/chartex" xmlns:cx8="http://schemas.microsoft.com/office/drawing/2016/5/14/chartex" xmlns:mc="http://schemas.openxmlformats.org/markup-compatibility/2006" xmlns:aink="http://schemas.microsoft.com/office/drawing/2016/ink" xmlns:am3d="http://schemas.microsoft.com/office/drawing/2017/model3d" xmlns:o="urn:schemas-microsoft-com:office:office" xmlns:r="http://schemas.openxmlformats.org/officeDocument/2006/relationships" xmlns:m="http://schemas.openxmlformats.org/officeDocument/2006/math" xmlns:v="urn:schemas-microsoft-com:vml" xmlns:wp14="http://schemas.microsoft.com/office/word/2010/wordprocessingDrawing" xmlns:wp="http://schemas.openxmlformats.org/drawingml/2006/wordprocessingDrawing" xmlns:w10="urn:schemas-microsoft-com:office:word" xmlns:w="http://schemas.openxmlformats.org/wordprocessingml/2006/main" xmlns:w14="http://schemas.microsoft.com/office/word/2010/wordml" xmlns:w15="http://schemas.microsoft.com/office/word/2012/wordml" xmlns:w16cid="http://schemas.microsoft.com/office/word/2016/wordml/cid" xmlns:w16se="http://schemas.microsoft.com/office/word/2015/wordml/symex" xmlns:wpg="http://schemas.microsoft.com/office/word/2010/wordprocessingGroup" xmlns:wpi="http://schemas.microsoft.com/office/word/2010/wordprocessingInk" xmlns:wne="http://schemas.microsoft.com/office/word/2006/wordml" xmlns:wps="http://schemas.microsoft.com/office/word/2010/wordprocessingShape" mc:Ignorable="w14 w15 w16se w16cid wp14">
+<w:ftr xmlns:wpc="http://schemas.microsoft.com/office/word/2010/wordprocessingCanvas" xmlns:cx="http://schemas.microsoft.com/office/drawing/2014/chartex" xmlns:cx1="http://schemas.microsoft.com/office/drawing/2015/9/8/chartex" xmlns:cx2="http://schemas.microsoft.com/office/drawing/2015/10/21/chartex" xmlns:cx3="http://schemas.microsoft.com/office/drawing/2016/5/9/chartex" xmlns:cx4="http://schemas.microsoft.com/office/drawing/2016/5/10/chartex" xmlns:cx5="http://schemas.microsoft.com/office/drawing/2016/5/11/chartex" xmlns:cx6="http://schemas.microsoft.com/office/drawing/2016/5/12/chartex" xmlns:cx7="http://schemas.microsoft.com/office/drawing/2016/5/13/chartex" xmlns:cx8="http://schemas.microsoft.com/office/drawing/2016/5/14/chartex" xmlns:mc="http://schemas.openxmlformats.org/markup-compatibility/2006" xmlns:aink="http://schemas.microsoft.com/office/drawing/2016/ink" xmlns:am3d="http://schemas.microsoft.com/office/drawing/2017/model3d" xmlns:o="urn:schemas-microsoft-com:office:office" xmlns:r="http://schemas.openxmlformats.org/officeDocument/2006/relationships" xmlns:m="http://schemas.openxmlformats.org/officeDocument/2006/math" xmlns:v="urn:schemas-microsoft-com:vml" xmlns:wp14="http://schemas.microsoft.com/office/word/2010/wordprocessingDrawing" xmlns:wp="http://schemas.openxmlformats.org/drawingml/2006/wordprocessingDrawing" xmlns:w10="urn:schemas-microsoft-com:office:word" xmlns:w="http://schemas.openxmlformats.org/wordprocessingml/2006/main" xmlns:w14="http://schemas.microsoft.com/office/word/2010/wordml" xmlns:w15="http://schemas.microsoft.com/office/word/2012/wordml" xmlns:w16cex="http://schemas.microsoft.com/office/word/2018/wordml/cex" xmlns:w16cid="http://schemas.microsoft.com/office/word/2016/wordml/cid" xmlns:w16="http://schemas.microsoft.com/office/word/2018/wordml" xmlns:w16se="http://schemas.microsoft.com/office/word/2015/wordml/symex" xmlns:wpg="http://schemas.microsoft.com/office/word/2010/wordprocessingGroup" xmlns:wpi="http://schemas.microsoft.com/office/word/2010/wordprocessingInk" xmlns:wne="http://schemas.microsoft.com/office/word/2006/wordml" xmlns:wps="http://schemas.microsoft.com/office/word/2010/wordprocessingShape" mc:Ignorable="w14 w15 w16se w16cid w16 w16cex wp14">
   <w:p>
     <w:pPr>
       <w:pStyle w:val="ae"/>
@@ -37499,7 +37254,7 @@
 </file>
 
 <file path=word/footnotes.xml><?xml version="1.0" encoding="utf-8"?>
-<w:footnotes xmlns:wpc="http://schemas.microsoft.com/office/word/2010/wordprocessingCanvas" xmlns:cx="http://schemas.microsoft.com/office/drawing/2014/chartex" xmlns:cx1="http://schemas.microsoft.com/office/drawing/2015/9/8/chartex" xmlns:cx2="http://schemas.microsoft.com/office/drawing/2015/10/21/chartex" xmlns:cx3="http://schemas.microsoft.com/office/drawing/2016/5/9/chartex" xmlns:cx4="http://schemas.microsoft.com/office/drawing/2016/5/10/chartex" xmlns:cx5="http://schemas.microsoft.com/office/drawing/2016/5/11/chartex" xmlns:cx6="http://schemas.microsoft.com/office/drawing/2016/5/12/chartex" xmlns:cx7="http://schemas.microsoft.com/office/drawing/2016/5/13/chartex" xmlns:cx8="http://schemas.microsoft.com/office/drawing/2016/5/14/chartex" xmlns:mc="http://schemas.openxmlformats.org/markup-compatibility/2006" xmlns:aink="http://schemas.microsoft.com/office/drawing/2016/ink" xmlns:am3d="http://schemas.microsoft.com/office/drawing/2017/model3d" xmlns:o="urn:schemas-microsoft-com:office:office" xmlns:r="http://schemas.openxmlformats.org/officeDocument/2006/relationships" xmlns:m="http://schemas.openxmlformats.org/officeDocument/2006/math" xmlns:v="urn:schemas-microsoft-com:vml" xmlns:wp14="http://schemas.microsoft.com/office/word/2010/wordprocessingDrawing" xmlns:wp="http://schemas.openxmlformats.org/drawingml/2006/wordprocessingDrawing" xmlns:w10="urn:schemas-microsoft-com:office:word" xmlns:w="http://schemas.openxmlformats.org/wordprocessingml/2006/main" xmlns:w14="http://schemas.microsoft.com/office/word/2010/wordml" xmlns:w15="http://schemas.microsoft.com/office/word/2012/wordml" xmlns:w16cid="http://schemas.microsoft.com/office/word/2016/wordml/cid" xmlns:w16se="http://schemas.microsoft.com/office/word/2015/wordml/symex" xmlns:wpg="http://schemas.microsoft.com/office/word/2010/wordprocessingGroup" xmlns:wpi="http://schemas.microsoft.com/office/word/2010/wordprocessingInk" xmlns:wne="http://schemas.microsoft.com/office/word/2006/wordml" xmlns:wps="http://schemas.microsoft.com/office/word/2010/wordprocessingShape" mc:Ignorable="w14 w15 w16se w16cid wp14">
+<w:footnotes xmlns:wpc="http://schemas.microsoft.com/office/word/2010/wordprocessingCanvas" xmlns:cx="http://schemas.microsoft.com/office/drawing/2014/chartex" xmlns:cx1="http://schemas.microsoft.com/office/drawing/2015/9/8/chartex" xmlns:cx2="http://schemas.microsoft.com/office/drawing/2015/10/21/chartex" xmlns:cx3="http://schemas.microsoft.com/office/drawing/2016/5/9/chartex" xmlns:cx4="http://schemas.microsoft.com/office/drawing/2016/5/10/chartex" xmlns:cx5="http://schemas.microsoft.com/office/drawing/2016/5/11/chartex" xmlns:cx6="http://schemas.microsoft.com/office/drawing/2016/5/12/chartex" xmlns:cx7="http://schemas.microsoft.com/office/drawing/2016/5/13/chartex" xmlns:cx8="http://schemas.microsoft.com/office/drawing/2016/5/14/chartex" xmlns:mc="http://schemas.openxmlformats.org/markup-compatibility/2006" xmlns:aink="http://schemas.microsoft.com/office/drawing/2016/ink" xmlns:am3d="http://schemas.microsoft.com/office/drawing/2017/model3d" xmlns:o="urn:schemas-microsoft-com:office:office" xmlns:r="http://schemas.openxmlformats.org/officeDocument/2006/relationships" xmlns:m="http://schemas.openxmlformats.org/officeDocument/2006/math" xmlns:v="urn:schemas-microsoft-com:vml" xmlns:wp14="http://schemas.microsoft.com/office/word/2010/wordprocessingDrawing" xmlns:wp="http://schemas.openxmlformats.org/drawingml/2006/wordprocessingDrawing" xmlns:w10="urn:schemas-microsoft-com:office:word" xmlns:w="http://schemas.openxmlformats.org/wordprocessingml/2006/main" xmlns:w14="http://schemas.microsoft.com/office/word/2010/wordml" xmlns:w15="http://schemas.microsoft.com/office/word/2012/wordml" xmlns:w16cex="http://schemas.microsoft.com/office/word/2018/wordml/cex" xmlns:w16cid="http://schemas.microsoft.com/office/word/2016/wordml/cid" xmlns:w16="http://schemas.microsoft.com/office/word/2018/wordml" xmlns:w16se="http://schemas.microsoft.com/office/word/2015/wordml/symex" xmlns:wpg="http://schemas.microsoft.com/office/word/2010/wordprocessingGroup" xmlns:wpi="http://schemas.microsoft.com/office/word/2010/wordprocessingInk" xmlns:wne="http://schemas.microsoft.com/office/word/2006/wordml" xmlns:wps="http://schemas.microsoft.com/office/word/2010/wordprocessingShape" mc:Ignorable="w14 w15 w16se w16cid w16 w16cex wp14">
   <w:footnote w:type="separator" w:id="-1">
     <w:p>
       <w:pPr>
@@ -37526,7 +37281,7 @@
 </file>
 
 <file path=word/header1.xml><?xml version="1.0" encoding="utf-8"?>
-<w:hdr xmlns:wpc="http://schemas.microsoft.com/office/word/2010/wordprocessingCanvas" xmlns:cx="http://schemas.microsoft.com/office/drawing/2014/chartex" xmlns:cx1="http://schemas.microsoft.com/office/drawing/2015/9/8/chartex" xmlns:cx2="http://schemas.microsoft.com/office/drawing/2015/10/21/chartex" xmlns:cx3="http://schemas.microsoft.com/office/drawing/2016/5/9/chartex" xmlns:cx4="http://schemas.microsoft.com/office/drawing/2016/5/10/chartex" xmlns:cx5="http://schemas.microsoft.com/office/drawing/2016/5/11/chartex" xmlns:cx6="http://schemas.microsoft.com/office/drawing/2016/5/12/chartex" xmlns:cx7="http://schemas.microsoft.com/office/drawing/2016/5/13/chartex" xmlns:cx8="http://schemas.microsoft.com/office/drawing/2016/5/14/chartex" xmlns:mc="http://schemas.openxmlformats.org/markup-compatibility/2006" xmlns:aink="http://schemas.microsoft.com/office/drawing/2016/ink" xmlns:am3d="http://schemas.microsoft.com/office/drawing/2017/model3d" xmlns:o="urn:schemas-microsoft-com:office:office" xmlns:r="http://schemas.openxmlformats.org/officeDocument/2006/relationships" xmlns:m="http://schemas.openxmlformats.org/officeDocument/2006/math" xmlns:v="urn:schemas-microsoft-com:vml" xmlns:wp14="http://schemas.microsoft.com/office/word/2010/wordprocessingDrawing" xmlns:wp="http://schemas.openxmlformats.org/drawingml/2006/wordprocessingDrawing" xmlns:w10="urn:schemas-microsoft-com:office:word" xmlns:w="http://schemas.openxmlformats.org/wordprocessingml/2006/main" xmlns:w14="http://schemas.microsoft.com/office/word/2010/wordml" xmlns:w15="http://schemas.microsoft.com/office/word/2012/wordml" xmlns:w16cid="http://schemas.microsoft.com/office/word/2016/wordml/cid" xmlns:w16se="http://schemas.microsoft.com/office/word/2015/wordml/symex" xmlns:wpg="http://schemas.microsoft.com/office/word/2010/wordprocessingGroup" xmlns:wpi="http://schemas.microsoft.com/office/word/2010/wordprocessingInk" xmlns:wne="http://schemas.microsoft.com/office/word/2006/wordml" xmlns:wps="http://schemas.microsoft.com/office/word/2010/wordprocessingShape" mc:Ignorable="w14 w15 w16se w16cid wp14">
+<w:hdr xmlns:wpc="http://schemas.microsoft.com/office/word/2010/wordprocessingCanvas" xmlns:cx="http://schemas.microsoft.com/office/drawing/2014/chartex" xmlns:cx1="http://schemas.microsoft.com/office/drawing/2015/9/8/chartex" xmlns:cx2="http://schemas.microsoft.com/office/drawing/2015/10/21/chartex" xmlns:cx3="http://schemas.microsoft.com/office/drawing/2016/5/9/chartex" xmlns:cx4="http://schemas.microsoft.com/office/drawing/2016/5/10/chartex" xmlns:cx5="http://schemas.microsoft.com/office/drawing/2016/5/11/chartex" xmlns:cx6="http://schemas.microsoft.com/office/drawing/2016/5/12/chartex" xmlns:cx7="http://schemas.microsoft.com/office/drawing/2016/5/13/chartex" xmlns:cx8="http://schemas.microsoft.com/office/drawing/2016/5/14/chartex" xmlns:mc="http://schemas.openxmlformats.org/markup-compatibility/2006" xmlns:aink="http://schemas.microsoft.com/office/drawing/2016/ink" xmlns:am3d="http://schemas.microsoft.com/office/drawing/2017/model3d" xmlns:o="urn:schemas-microsoft-com:office:office" xmlns:r="http://schemas.openxmlformats.org/officeDocument/2006/relationships" xmlns:m="http://schemas.openxmlformats.org/officeDocument/2006/math" xmlns:v="urn:schemas-microsoft-com:vml" xmlns:wp14="http://schemas.microsoft.com/office/word/2010/wordprocessingDrawing" xmlns:wp="http://schemas.openxmlformats.org/drawingml/2006/wordprocessingDrawing" xmlns:w10="urn:schemas-microsoft-com:office:word" xmlns:w="http://schemas.openxmlformats.org/wordprocessingml/2006/main" xmlns:w14="http://schemas.microsoft.com/office/word/2010/wordml" xmlns:w15="http://schemas.microsoft.com/office/word/2012/wordml" xmlns:w16cex="http://schemas.microsoft.com/office/word/2018/wordml/cex" xmlns:w16cid="http://schemas.microsoft.com/office/word/2016/wordml/cid" xmlns:w16="http://schemas.microsoft.com/office/word/2018/wordml" xmlns:w16se="http://schemas.microsoft.com/office/word/2015/wordml/symex" xmlns:wpg="http://schemas.microsoft.com/office/word/2010/wordprocessingGroup" xmlns:wpi="http://schemas.microsoft.com/office/word/2010/wordprocessingInk" xmlns:wne="http://schemas.microsoft.com/office/word/2006/wordml" xmlns:wps="http://schemas.microsoft.com/office/word/2010/wordprocessingShape" mc:Ignorable="w14 w15 w16se w16cid w16 w16cex wp14">
   <w:p>
     <w:pPr>
       <w:pStyle w:val="ac"/>
@@ -37537,7 +37292,7 @@
 </file>
 
 <file path=word/header2.xml><?xml version="1.0" encoding="utf-8"?>
-<w:hdr xmlns:wpc="http://schemas.microsoft.com/office/word/2010/wordprocessingCanvas" xmlns:cx="http://schemas.microsoft.com/office/drawing/2014/chartex" xmlns:cx1="http://schemas.microsoft.com/office/drawing/2015/9/8/chartex" xmlns:cx2="http://schemas.microsoft.com/office/drawing/2015/10/21/chartex" xmlns:cx3="http://schemas.microsoft.com/office/drawing/2016/5/9/chartex" xmlns:cx4="http://schemas.microsoft.com/office/drawing/2016/5/10/chartex" xmlns:cx5="http://schemas.microsoft.com/office/drawing/2016/5/11/chartex" xmlns:cx6="http://schemas.microsoft.com/office/drawing/2016/5/12/chartex" xmlns:cx7="http://schemas.microsoft.com/office/drawing/2016/5/13/chartex" xmlns:cx8="http://schemas.microsoft.com/office/drawing/2016/5/14/chartex" xmlns:mc="http://schemas.openxmlformats.org/markup-compatibility/2006" xmlns:aink="http://schemas.microsoft.com/office/drawing/2016/ink" xmlns:am3d="http://schemas.microsoft.com/office/drawing/2017/model3d" xmlns:o="urn:schemas-microsoft-com:office:office" xmlns:r="http://schemas.openxmlformats.org/officeDocument/2006/relationships" xmlns:m="http://schemas.openxmlformats.org/officeDocument/2006/math" xmlns:v="urn:schemas-microsoft-com:vml" xmlns:wp14="http://schemas.microsoft.com/office/word/2010/wordprocessingDrawing" xmlns:wp="http://schemas.openxmlformats.org/drawingml/2006/wordprocessingDrawing" xmlns:w10="urn:schemas-microsoft-com:office:word" xmlns:w="http://schemas.openxmlformats.org/wordprocessingml/2006/main" xmlns:w14="http://schemas.microsoft.com/office/word/2010/wordml" xmlns:w15="http://schemas.microsoft.com/office/word/2012/wordml" xmlns:w16cid="http://schemas.microsoft.com/office/word/2016/wordml/cid" xmlns:w16se="http://schemas.microsoft.com/office/word/2015/wordml/symex" xmlns:wpg="http://schemas.microsoft.com/office/word/2010/wordprocessingGroup" xmlns:wpi="http://schemas.microsoft.com/office/word/2010/wordprocessingInk" xmlns:wne="http://schemas.microsoft.com/office/word/2006/wordml" xmlns:wps="http://schemas.microsoft.com/office/word/2010/wordprocessingShape" mc:Ignorable="w14 w15 w16se w16cid wp14">
+<w:hdr xmlns:wpc="http://schemas.microsoft.com/office/word/2010/wordprocessingCanvas" xmlns:cx="http://schemas.microsoft.com/office/drawing/2014/chartex" xmlns:cx1="http://schemas.microsoft.com/office/drawing/2015/9/8/chartex" xmlns:cx2="http://schemas.microsoft.com/office/drawing/2015/10/21/chartex" xmlns:cx3="http://schemas.microsoft.com/office/drawing/2016/5/9/chartex" xmlns:cx4="http://schemas.microsoft.com/office/drawing/2016/5/10/chartex" xmlns:cx5="http://schemas.microsoft.com/office/drawing/2016/5/11/chartex" xmlns:cx6="http://schemas.microsoft.com/office/drawing/2016/5/12/chartex" xmlns:cx7="http://schemas.microsoft.com/office/drawing/2016/5/13/chartex" xmlns:cx8="http://schemas.microsoft.com/office/drawing/2016/5/14/chartex" xmlns:mc="http://schemas.openxmlformats.org/markup-compatibility/2006" xmlns:aink="http://schemas.microsoft.com/office/drawing/2016/ink" xmlns:am3d="http://schemas.microsoft.com/office/drawing/2017/model3d" xmlns:o="urn:schemas-microsoft-com:office:office" xmlns:r="http://schemas.openxmlformats.org/officeDocument/2006/relationships" xmlns:m="http://schemas.openxmlformats.org/officeDocument/2006/math" xmlns:v="urn:schemas-microsoft-com:vml" xmlns:wp14="http://schemas.microsoft.com/office/word/2010/wordprocessingDrawing" xmlns:wp="http://schemas.openxmlformats.org/drawingml/2006/wordprocessingDrawing" xmlns:w10="urn:schemas-microsoft-com:office:word" xmlns:w="http://schemas.openxmlformats.org/wordprocessingml/2006/main" xmlns:w14="http://schemas.microsoft.com/office/word/2010/wordml" xmlns:w15="http://schemas.microsoft.com/office/word/2012/wordml" xmlns:w16cex="http://schemas.microsoft.com/office/word/2018/wordml/cex" xmlns:w16cid="http://schemas.microsoft.com/office/word/2016/wordml/cid" xmlns:w16="http://schemas.microsoft.com/office/word/2018/wordml" xmlns:w16se="http://schemas.microsoft.com/office/word/2015/wordml/symex" xmlns:wpg="http://schemas.microsoft.com/office/word/2010/wordprocessingGroup" xmlns:wpi="http://schemas.microsoft.com/office/word/2010/wordprocessingInk" xmlns:wne="http://schemas.microsoft.com/office/word/2006/wordml" xmlns:wps="http://schemas.microsoft.com/office/word/2010/wordprocessingShape" mc:Ignorable="w14 w15 w16se w16cid w16 w16cex wp14">
   <w:p>
     <w:pPr>
       <w:pStyle w:val="ac"/>
@@ -37547,20 +37302,14 @@
       <w:rPr>
         <w:rFonts w:ascii="宋体" w:eastAsia="宋体" w:hAnsi="宋体" w:cs="宋体" w:hint="eastAsia"/>
       </w:rPr>
-      <w:t xml:space="preserve">游子诺 </w:t>
-    </w:r>
-    <w:r>
-      <w:rPr>
-        <w:rFonts w:ascii="宋体" w:eastAsia="宋体" w:hAnsi="宋体" w:cs="宋体"/>
-      </w:rPr>
-      <w:t>17373321</w:t>
+      <w:t>游子诺</w:t>
     </w:r>
   </w:p>
 </w:hdr>
 </file>
 
 <file path=word/header3.xml><?xml version="1.0" encoding="utf-8"?>
-<w:hdr xmlns:wpc="http://schemas.microsoft.com/office/word/2010/wordprocessingCanvas" xmlns:cx="http://schemas.microsoft.com/office/drawing/2014/chartex" xmlns:cx1="http://schemas.microsoft.com/office/drawing/2015/9/8/chartex" xmlns:cx2="http://schemas.microsoft.com/office/drawing/2015/10/21/chartex" xmlns:cx3="http://schemas.microsoft.com/office/drawing/2016/5/9/chartex" xmlns:cx4="http://schemas.microsoft.com/office/drawing/2016/5/10/chartex" xmlns:cx5="http://schemas.microsoft.com/office/drawing/2016/5/11/chartex" xmlns:cx6="http://schemas.microsoft.com/office/drawing/2016/5/12/chartex" xmlns:cx7="http://schemas.microsoft.com/office/drawing/2016/5/13/chartex" xmlns:cx8="http://schemas.microsoft.com/office/drawing/2016/5/14/chartex" xmlns:mc="http://schemas.openxmlformats.org/markup-compatibility/2006" xmlns:aink="http://schemas.microsoft.com/office/drawing/2016/ink" xmlns:am3d="http://schemas.microsoft.com/office/drawing/2017/model3d" xmlns:o="urn:schemas-microsoft-com:office:office" xmlns:r="http://schemas.openxmlformats.org/officeDocument/2006/relationships" xmlns:m="http://schemas.openxmlformats.org/officeDocument/2006/math" xmlns:v="urn:schemas-microsoft-com:vml" xmlns:wp14="http://schemas.microsoft.com/office/word/2010/wordprocessingDrawing" xmlns:wp="http://schemas.openxmlformats.org/drawingml/2006/wordprocessingDrawing" xmlns:w10="urn:schemas-microsoft-com:office:word" xmlns:w="http://schemas.openxmlformats.org/wordprocessingml/2006/main" xmlns:w14="http://schemas.microsoft.com/office/word/2010/wordml" xmlns:w15="http://schemas.microsoft.com/office/word/2012/wordml" xmlns:w16cid="http://schemas.microsoft.com/office/word/2016/wordml/cid" xmlns:w16se="http://schemas.microsoft.com/office/word/2015/wordml/symex" xmlns:wpg="http://schemas.microsoft.com/office/word/2010/wordprocessingGroup" xmlns:wpi="http://schemas.microsoft.com/office/word/2010/wordprocessingInk" xmlns:wne="http://schemas.microsoft.com/office/word/2006/wordml" xmlns:wps="http://schemas.microsoft.com/office/word/2010/wordprocessingShape" mc:Ignorable="w14 w15 w16se w16cid wp14">
+<w:hdr xmlns:wpc="http://schemas.microsoft.com/office/word/2010/wordprocessingCanvas" xmlns:cx="http://schemas.microsoft.com/office/drawing/2014/chartex" xmlns:cx1="http://schemas.microsoft.com/office/drawing/2015/9/8/chartex" xmlns:cx2="http://schemas.microsoft.com/office/drawing/2015/10/21/chartex" xmlns:cx3="http://schemas.microsoft.com/office/drawing/2016/5/9/chartex" xmlns:cx4="http://schemas.microsoft.com/office/drawing/2016/5/10/chartex" xmlns:cx5="http://schemas.microsoft.com/office/drawing/2016/5/11/chartex" xmlns:cx6="http://schemas.microsoft.com/office/drawing/2016/5/12/chartex" xmlns:cx7="http://schemas.microsoft.com/office/drawing/2016/5/13/chartex" xmlns:cx8="http://schemas.microsoft.com/office/drawing/2016/5/14/chartex" xmlns:mc="http://schemas.openxmlformats.org/markup-compatibility/2006" xmlns:aink="http://schemas.microsoft.com/office/drawing/2016/ink" xmlns:am3d="http://schemas.microsoft.com/office/drawing/2017/model3d" xmlns:o="urn:schemas-microsoft-com:office:office" xmlns:r="http://schemas.openxmlformats.org/officeDocument/2006/relationships" xmlns:m="http://schemas.openxmlformats.org/officeDocument/2006/math" xmlns:v="urn:schemas-microsoft-com:vml" xmlns:wp14="http://schemas.microsoft.com/office/word/2010/wordprocessingDrawing" xmlns:wp="http://schemas.openxmlformats.org/drawingml/2006/wordprocessingDrawing" xmlns:w10="urn:schemas-microsoft-com:office:word" xmlns:w="http://schemas.openxmlformats.org/wordprocessingml/2006/main" xmlns:w14="http://schemas.microsoft.com/office/word/2010/wordml" xmlns:w15="http://schemas.microsoft.com/office/word/2012/wordml" xmlns:w16cex="http://schemas.microsoft.com/office/word/2018/wordml/cex" xmlns:w16cid="http://schemas.microsoft.com/office/word/2016/wordml/cid" xmlns:w16="http://schemas.microsoft.com/office/word/2018/wordml" xmlns:w16se="http://schemas.microsoft.com/office/word/2015/wordml/symex" xmlns:wpg="http://schemas.microsoft.com/office/word/2010/wordprocessingGroup" xmlns:wpi="http://schemas.microsoft.com/office/word/2010/wordprocessingInk" xmlns:wne="http://schemas.microsoft.com/office/word/2006/wordml" xmlns:wps="http://schemas.microsoft.com/office/word/2010/wordprocessingShape" mc:Ignorable="w14 w15 w16se w16cid w16 w16cex wp14">
   <w:p>
     <w:pPr>
       <w:pStyle w:val="ac"/>
@@ -37571,7 +37320,7 @@
 </file>
 
 <file path=word/numbering.xml><?xml version="1.0" encoding="utf-8"?>
-<w:numbering xmlns:wpc="http://schemas.microsoft.com/office/word/2010/wordprocessingCanvas" xmlns:cx="http://schemas.microsoft.com/office/drawing/2014/chartex" xmlns:cx1="http://schemas.microsoft.com/office/drawing/2015/9/8/chartex" xmlns:cx2="http://schemas.microsoft.com/office/drawing/2015/10/21/chartex" xmlns:cx3="http://schemas.microsoft.com/office/drawing/2016/5/9/chartex" xmlns:cx4="http://schemas.microsoft.com/office/drawing/2016/5/10/chartex" xmlns:cx5="http://schemas.microsoft.com/office/drawing/2016/5/11/chartex" xmlns:cx6="http://schemas.microsoft.com/office/drawing/2016/5/12/chartex" xmlns:cx7="http://schemas.microsoft.com/office/drawing/2016/5/13/chartex" xmlns:cx8="http://schemas.microsoft.com/office/drawing/2016/5/14/chartex" xmlns:mc="http://schemas.openxmlformats.org/markup-compatibility/2006" xmlns:aink="http://schemas.microsoft.com/office/drawing/2016/ink" xmlns:am3d="http://schemas.microsoft.com/office/drawing/2017/model3d" xmlns:o="urn:schemas-microsoft-com:office:office" xmlns:r="http://schemas.openxmlformats.org/officeDocument/2006/relationships" xmlns:m="http://schemas.openxmlformats.org/officeDocument/2006/math" xmlns:v="urn:schemas-microsoft-com:vml" xmlns:wp14="http://schemas.microsoft.com/office/word/2010/wordprocessingDrawing" xmlns:wp="http://schemas.openxmlformats.org/drawingml/2006/wordprocessingDrawing" xmlns:w10="urn:schemas-microsoft-com:office:word" xmlns:w="http://schemas.openxmlformats.org/wordprocessingml/2006/main" xmlns:w14="http://schemas.microsoft.com/office/word/2010/wordml" xmlns:w15="http://schemas.microsoft.com/office/word/2012/wordml" xmlns:w16cid="http://schemas.microsoft.com/office/word/2016/wordml/cid" xmlns:w16se="http://schemas.microsoft.com/office/word/2015/wordml/symex" xmlns:wpg="http://schemas.microsoft.com/office/word/2010/wordprocessingGroup" xmlns:wpi="http://schemas.microsoft.com/office/word/2010/wordprocessingInk" xmlns:wne="http://schemas.microsoft.com/office/word/2006/wordml" xmlns:wps="http://schemas.microsoft.com/office/word/2010/wordprocessingShape" mc:Ignorable="w14 w15 w16se w16cid wp14">
+<w:numbering xmlns:wpc="http://schemas.microsoft.com/office/word/2010/wordprocessingCanvas" xmlns:cx="http://schemas.microsoft.com/office/drawing/2014/chartex" xmlns:cx1="http://schemas.microsoft.com/office/drawing/2015/9/8/chartex" xmlns:cx2="http://schemas.microsoft.com/office/drawing/2015/10/21/chartex" xmlns:cx3="http://schemas.microsoft.com/office/drawing/2016/5/9/chartex" xmlns:cx4="http://schemas.microsoft.com/office/drawing/2016/5/10/chartex" xmlns:cx5="http://schemas.microsoft.com/office/drawing/2016/5/11/chartex" xmlns:cx6="http://schemas.microsoft.com/office/drawing/2016/5/12/chartex" xmlns:cx7="http://schemas.microsoft.com/office/drawing/2016/5/13/chartex" xmlns:cx8="http://schemas.microsoft.com/office/drawing/2016/5/14/chartex" xmlns:mc="http://schemas.openxmlformats.org/markup-compatibility/2006" xmlns:aink="http://schemas.microsoft.com/office/drawing/2016/ink" xmlns:am3d="http://schemas.microsoft.com/office/drawing/2017/model3d" xmlns:o="urn:schemas-microsoft-com:office:office" xmlns:r="http://schemas.openxmlformats.org/officeDocument/2006/relationships" xmlns:m="http://schemas.openxmlformats.org/officeDocument/2006/math" xmlns:v="urn:schemas-microsoft-com:vml" xmlns:wp14="http://schemas.microsoft.com/office/word/2010/wordprocessingDrawing" xmlns:wp="http://schemas.openxmlformats.org/drawingml/2006/wordprocessingDrawing" xmlns:w10="urn:schemas-microsoft-com:office:word" xmlns:w="http://schemas.openxmlformats.org/wordprocessingml/2006/main" xmlns:w14="http://schemas.microsoft.com/office/word/2010/wordml" xmlns:w15="http://schemas.microsoft.com/office/word/2012/wordml" xmlns:w16cex="http://schemas.microsoft.com/office/word/2018/wordml/cex" xmlns:w16cid="http://schemas.microsoft.com/office/word/2016/wordml/cid" xmlns:w16="http://schemas.microsoft.com/office/word/2018/wordml" xmlns:w16se="http://schemas.microsoft.com/office/word/2015/wordml/symex" xmlns:wpg="http://schemas.microsoft.com/office/word/2010/wordprocessingGroup" xmlns:wpi="http://schemas.microsoft.com/office/word/2010/wordprocessingInk" xmlns:wne="http://schemas.microsoft.com/office/word/2006/wordml" xmlns:wps="http://schemas.microsoft.com/office/word/2010/wordprocessingShape" mc:Ignorable="w14 w15 w16se w16cid w16 w16cex wp14">
   <w:abstractNum w:abstractNumId="0" w15:restartNumberingAfterBreak="0">
     <w:nsid w:val="03B569BB"/>
     <w:multiLevelType w:val="hybridMultilevel"/>
@@ -39882,7 +39631,7 @@
 </file>
 
 <file path=word/styles.xml><?xml version="1.0" encoding="utf-8"?>
-<w:styles xmlns:mc="http://schemas.openxmlformats.org/markup-compatibility/2006" xmlns:r="http://schemas.openxmlformats.org/officeDocument/2006/relationships" xmlns:w="http://schemas.openxmlformats.org/wordprocessingml/2006/main" xmlns:w14="http://schemas.microsoft.com/office/word/2010/wordml" xmlns:w15="http://schemas.microsoft.com/office/word/2012/wordml" xmlns:w16cid="http://schemas.microsoft.com/office/word/2016/wordml/cid" xmlns:w16se="http://schemas.microsoft.com/office/word/2015/wordml/symex" mc:Ignorable="w14 w15 w16se w16cid">
+<w:styles xmlns:mc="http://schemas.openxmlformats.org/markup-compatibility/2006" xmlns:r="http://schemas.openxmlformats.org/officeDocument/2006/relationships" xmlns:w="http://schemas.openxmlformats.org/wordprocessingml/2006/main" xmlns:w14="http://schemas.microsoft.com/office/word/2010/wordml" xmlns:w15="http://schemas.microsoft.com/office/word/2012/wordml" xmlns:w16cex="http://schemas.microsoft.com/office/word/2018/wordml/cex" xmlns:w16cid="http://schemas.microsoft.com/office/word/2016/wordml/cid" xmlns:w16="http://schemas.microsoft.com/office/word/2018/wordml" xmlns:w16se="http://schemas.microsoft.com/office/word/2015/wordml/symex" mc:Ignorable="w14 w15 w16se w16cid w16 w16cex">
   <w:docDefaults>
     <w:rPrDefault>
       <w:rPr>
@@ -39895,7 +39644,7 @@
     </w:rPrDefault>
     <w:pPrDefault/>
   </w:docDefaults>
-  <w:latentStyles w:defLockedState="0" w:defUIPriority="99" w:defSemiHidden="0" w:defUnhideWhenUsed="0" w:defQFormat="0" w:count="375">
+  <w:latentStyles w:defLockedState="0" w:defUIPriority="99" w:defSemiHidden="0" w:defUnhideWhenUsed="0" w:defQFormat="0" w:count="376">
     <w:lsdException w:name="Normal" w:uiPriority="0" w:qFormat="1"/>
     <w:lsdException w:name="heading 1" w:uiPriority="9" w:qFormat="1"/>
     <w:lsdException w:name="heading 2" w:semiHidden="1" w:uiPriority="9" w:unhideWhenUsed="1" w:qFormat="1"/>
@@ -40001,7 +39750,6 @@
     <w:lsdException w:name="HTML Sample" w:semiHidden="1" w:unhideWhenUsed="1"/>
     <w:lsdException w:name="HTML Typewriter" w:semiHidden="1" w:unhideWhenUsed="1"/>
     <w:lsdException w:name="HTML Variable" w:semiHidden="1" w:unhideWhenUsed="1"/>
-    <w:lsdException w:name="Normal Table" w:semiHidden="1" w:unhideWhenUsed="1"/>
     <w:lsdException w:name="annotation subject" w:semiHidden="1" w:unhideWhenUsed="1"/>
     <w:lsdException w:name="No List" w:semiHidden="1" w:unhideWhenUsed="1"/>
     <w:lsdException w:name="Outline List 1" w:semiHidden="1" w:unhideWhenUsed="1"/>
@@ -40048,10 +39796,8 @@
     <w:lsdException w:name="Table Subtle 2" w:semiHidden="1" w:unhideWhenUsed="1"/>
     <w:lsdException w:name="Table Web 1" w:semiHidden="1" w:unhideWhenUsed="1"/>
     <w:lsdException w:name="Table Web 2" w:semiHidden="1" w:unhideWhenUsed="1"/>
-    <w:lsdException w:name="Table Web 3" w:semiHidden="1" w:unhideWhenUsed="1"/>
     <w:lsdException w:name="Balloon Text" w:semiHidden="1" w:unhideWhenUsed="1"/>
     <w:lsdException w:name="Table Grid" w:uiPriority="39"/>
-    <w:lsdException w:name="Table Theme" w:semiHidden="1" w:unhideWhenUsed="1"/>
     <w:lsdException w:name="Placeholder Text" w:semiHidden="1"/>
     <w:lsdException w:name="No Spacing" w:uiPriority="1" w:qFormat="1"/>
     <w:lsdException w:name="Light Shading" w:uiPriority="60"/>
@@ -40271,6 +40017,7 @@
     <w:lsdException w:name="Smart Hyperlink" w:semiHidden="1" w:unhideWhenUsed="1"/>
     <w:lsdException w:name="Hashtag" w:semiHidden="1" w:unhideWhenUsed="1"/>
     <w:lsdException w:name="Unresolved Mention" w:semiHidden="1" w:unhideWhenUsed="1"/>
+    <w:lsdException w:name="Smart Link" w:semiHidden="1" w:unhideWhenUsed="1"/>
   </w:latentStyles>
   <w:style w:type="paragraph" w:default="1" w:styleId="a">
     <w:name w:val="Normal"/>

</xml_diff>